<commit_message>
Updated policy content from GS.
</commit_message>
<xml_diff>
--- a/docs/gs/MoJ_CCTV_Policy.docx
+++ b/docs/gs/MoJ_CCTV_Policy.docx
@@ -495,13 +495,7 @@
         <w:t xml:space="preserve"> are sited to support the physical posture of the building, which can </w:t>
       </w:r>
       <w:r>
-        <w:t>include</w:t>
-      </w:r>
-      <w:r>
-        <w:t xml:space="preserve"> all</w:t>
-      </w:r>
-      <w:r>
-        <w:t xml:space="preserve"> internal communal areas such as reception, stairwells and lift lobbies</w:t>
+        <w:t>include internal communal areas such as reception, stairwells and lift lobbies</w:t>
       </w:r>
       <w:r>
         <w:t xml:space="preserve">, </w:t>
@@ -529,19 +523,7 @@
         <w:jc w:val="both"/>
       </w:pPr>
       <w:r>
-        <w:t>When siting CCTV cameras</w:t>
-      </w:r>
-      <w:r>
-        <w:t>,</w:t>
-      </w:r>
-      <w:r>
-        <w:t xml:space="preserve"> MoJ will </w:t>
-      </w:r>
-      <w:r>
-        <w:t>have due consideration for overlooking residential property</w:t>
-      </w:r>
-      <w:r>
-        <w:t>.</w:t>
+        <w:t>Cameras are not sited to focus on private residential areas.</w:t>
       </w:r>
     </w:p>
     <w:p>
@@ -796,10 +778,51 @@
         <w:t>within the buildings on dedicated CCTV network</w:t>
       </w:r>
       <w:r>
-        <w:t xml:space="preserve"> servers. The servers</w:t>
+        <w:t xml:space="preserve"> servers</w:t>
+      </w:r>
+      <w:r>
+        <w:t xml:space="preserve"> in compliance of the ICO</w:t>
+      </w:r>
+      <w:r>
+        <w:t xml:space="preserve">’s </w:t>
+      </w:r>
+      <w:hyperlink r:id="rId11">
+        <w:r>
+          <w:rPr>
+            <w:rStyle w:val="Hyperlink"/>
+          </w:rPr>
+          <w:t>A Data Protection</w:t>
+        </w:r>
+        <w:r>
+          <w:rPr>
+            <w:rStyle w:val="Hyperlink"/>
+          </w:rPr>
+          <w:t xml:space="preserve"> Code of Practice for Surveillance Camera and Personal Information</w:t>
+        </w:r>
+      </w:hyperlink>
+      <w:r>
+        <w:t>.</w:t>
+      </w:r>
+      <w:r>
+        <w:t xml:space="preserve"> The servers</w:t>
       </w:r>
       <w:r>
         <w:t xml:space="preserve"> are located within secure areas to prevent unauthorised access</w:t>
+      </w:r>
+      <w:r>
+        <w:t xml:space="preserve"> </w:t>
+      </w:r>
+      <w:r>
+        <w:t xml:space="preserve">and </w:t>
+      </w:r>
+      <w:r>
+        <w:t xml:space="preserve">to </w:t>
+      </w:r>
+      <w:r>
+        <w:t>support</w:t>
+      </w:r>
+      <w:r>
+        <w:t xml:space="preserve"> the integrity of the information</w:t>
       </w:r>
       <w:r>
         <w:t>.</w:t>
@@ -1330,6 +1353,7 @@
         <w:rPr>
           <w:rFonts w:ascii="Arial" w:hAnsi="Arial" w:cs="Arial"/>
         </w:rPr>
+        <w:lastRenderedPageBreak/>
         <w:t>accurate and kept up to date</w:t>
       </w:r>
       <w:r>
@@ -1358,7 +1382,6 @@
         <w:rPr>
           <w:rFonts w:ascii="Arial" w:hAnsi="Arial" w:cs="Arial"/>
         </w:rPr>
-        <w:lastRenderedPageBreak/>
         <w:t>be kept</w:t>
       </w:r>
       <w:r>
@@ -1487,7 +1510,7 @@
         </w:rPr>
         <w:t xml:space="preserve"> contact </w:t>
       </w:r>
-      <w:hyperlink r:id="rId11" w:history="1">
+      <w:hyperlink r:id="rId12" w:history="1">
         <w:r>
           <w:rPr>
             <w:rStyle w:val="Hyperlink"/>
@@ -2022,7 +2045,7 @@
         </w:rPr>
         <w:t xml:space="preserve">the scheme’s impact on people’s privacy. This should be done by conducting a </w:t>
       </w:r>
-      <w:hyperlink r:id="rId12" w:history="1">
+      <w:hyperlink r:id="rId13" w:history="1">
         <w:r>
           <w:rPr>
             <w:rStyle w:val="Hyperlink"/>
@@ -2047,24 +2070,6 @@
     </w:p>
     <w:p>
       <w:pPr>
-        <w:rPr>
-          <w:rFonts w:ascii="Arial" w:eastAsia="Times New Roman" w:hAnsi="Arial" w:cs="Arial"/>
-          <w:b/>
-          <w:sz w:val="24"/>
-          <w:szCs w:val="24"/>
-          <w:lang w:eastAsia="en-GB"/>
-        </w:rPr>
-      </w:pPr>
-      <w:r>
-        <w:rPr>
-          <w:rFonts w:ascii="Arial" w:hAnsi="Arial" w:cs="Arial"/>
-          <w:b/>
-        </w:rPr>
-        <w:br w:type="page"/>
-      </w:r>
-    </w:p>
-    <w:p>
-      <w:pPr>
         <w:pStyle w:val="paragraph"/>
         <w:spacing w:before="240" w:beforeAutospacing="0" w:after="240" w:afterAutospacing="0" w:line="276" w:lineRule="auto"/>
         <w:jc w:val="both"/>
@@ -2167,7 +2172,7 @@
         </w:rPr>
         <w:t xml:space="preserve">request form at Annex A to </w:t>
       </w:r>
-      <w:hyperlink r:id="rId13" w:history="1">
+      <w:hyperlink r:id="rId14" w:history="1">
         <w:r>
           <w:rPr>
             <w:rStyle w:val="Hyperlink"/>
@@ -2443,7 +2448,7 @@
         </w:rPr>
         <w:t xml:space="preserve"> to </w:t>
       </w:r>
-      <w:hyperlink r:id="rId14" w:history="1">
+      <w:hyperlink r:id="rId15" w:history="1">
         <w:r>
           <w:rPr>
             <w:rStyle w:val="Hyperlink"/>
@@ -2519,6 +2524,13 @@
         </w:rPr>
         <w:t>other circumstances where an exemption applies under relevant legislation.</w:t>
       </w:r>
+      <w:r>
+        <w:rPr>
+          <w:rFonts w:ascii="Arial" w:hAnsi="Arial" w:cs="Arial"/>
+          <w:color w:val="0B0C0C"/>
+        </w:rPr>
+        <w:t xml:space="preserve"> </w:t>
+      </w:r>
     </w:p>
     <w:p>
       <w:pPr>
@@ -2557,7 +2569,25 @@
         <w:rPr>
           <w:rFonts w:ascii="Arial" w:hAnsi="Arial" w:cs="Arial"/>
         </w:rPr>
-        <w:t>, with reference to relevant legislation.</w:t>
+        <w:t>, with reference to relevant legislation</w:t>
+      </w:r>
+      <w:r>
+        <w:rPr>
+          <w:rFonts w:ascii="Arial" w:hAnsi="Arial" w:cs="Arial"/>
+        </w:rPr>
+        <w:t xml:space="preserve">. The Chief Security Officer will consider if it is necessary </w:t>
+      </w:r>
+      <w:r>
+        <w:rPr>
+          <w:rFonts w:ascii="Arial" w:hAnsi="Arial" w:cs="Arial"/>
+        </w:rPr>
+        <w:t xml:space="preserve">that the </w:t>
+      </w:r>
+      <w:r>
+        <w:rPr>
+          <w:rFonts w:ascii="Arial" w:hAnsi="Arial" w:cs="Arial"/>
+        </w:rPr>
+        <w:t>identifying features of any of the other individuals in the image need to be obscured.</w:t>
       </w:r>
     </w:p>
     <w:p>
@@ -3032,7 +3062,7 @@
         </w:rPr>
         <w:t xml:space="preserve"> or the disclosure of CCTV images should be made in writing to the </w:t>
       </w:r>
-      <w:hyperlink r:id="rId15" w:history="1">
+      <w:hyperlink r:id="rId16" w:history="1">
         <w:r>
           <w:rPr>
             <w:rStyle w:val="Hyperlink"/>
@@ -3267,12 +3297,6 @@
         <w:rPr>
           <w:rFonts w:ascii="Arial" w:hAnsi="Arial" w:cs="Arial"/>
         </w:rPr>
-        <w:t xml:space="preserve">the </w:t>
-      </w:r>
-      <w:r>
-        <w:rPr>
-          <w:rFonts w:ascii="Arial" w:hAnsi="Arial" w:cs="Arial"/>
-        </w:rPr>
         <w:t>Chief Security Officer</w:t>
       </w:r>
       <w:r>
@@ -3341,7 +3365,7 @@
       <w:r>
         <w:t xml:space="preserve">The implementation of all security measures must be able to provide evidence that the selection was been made in accordance with the appropriate information security standards ISO27001/27002, Physical Security advice taken from the Centre for the Protection of National Infrastructure and </w:t>
       </w:r>
-      <w:hyperlink r:id="rId16">
+      <w:hyperlink r:id="rId17">
         <w:r>
           <w:rPr>
             <w:rStyle w:val="Hyperlink"/>
@@ -3351,7 +3375,6 @@
           </w:rPr>
           <w:t xml:space="preserve">Government Functional Standard </w:t>
         </w:r>
-        <w:proofErr w:type="spellStart"/>
         <w:r>
           <w:rPr>
             <w:rStyle w:val="Hyperlink"/>
@@ -3361,7 +3384,6 @@
           </w:rPr>
           <w:t>GovS</w:t>
         </w:r>
-        <w:proofErr w:type="spellEnd"/>
         <w:r>
           <w:rPr>
             <w:rStyle w:val="Hyperlink"/>
@@ -3458,7 +3480,7 @@
         </w:rPr>
         <w:t>Physical security advice can be obtained by contacting MoJ Group Security: </w:t>
       </w:r>
-      <w:hyperlink r:id="rId17" w:history="1">
+      <w:hyperlink r:id="rId18" w:history="1">
         <w:r>
           <w:rPr>
             <w:rStyle w:val="Hyperlink"/>
@@ -3557,11 +3579,11 @@
           <w:szCs w:val="24"/>
         </w:rPr>
         <w:sectPr>
-          <w:headerReference w:type="default" r:id="rId18"/>
-          <w:footerReference w:type="default" r:id="rId19"/>
-          <w:headerReference w:type="first" r:id="rId20"/>
+          <w:headerReference w:type="default" r:id="rId19"/>
+          <w:footerReference w:type="default" r:id="rId20"/>
+          <w:headerReference w:type="first" r:id="rId21"/>
           <w:pgSz w:w="11906" w:h="16838" w:code="9"/>
-          <w:pgMar w:top="1134" w:right="1134" w:bottom="1276" w:left="1134" w:header="567" w:footer="567" w:gutter="0"/>
+          <w:pgMar w:top="1134" w:right="1134" w:bottom="1135" w:left="1134" w:header="567" w:footer="567" w:gutter="0"/>
           <w:pgNumType w:start="1"/>
           <w:cols w:space="708"/>
           <w:titlePg/>
@@ -3680,7 +3702,7 @@
       <w:r>
         <w:t xml:space="preserve"> </w:t>
       </w:r>
-      <w:hyperlink r:id="rId21" w:history="1">
+      <w:hyperlink r:id="rId22" w:history="1">
         <w:r>
           <w:rPr>
             <w:rStyle w:val="Hyperlink"/>
@@ -5086,10 +5108,10 @@
           <w:tab w:val="left" w:pos="7574"/>
         </w:tabs>
         <w:sectPr>
-          <w:headerReference w:type="default" r:id="rId22"/>
-          <w:footerReference w:type="default" r:id="rId23"/>
-          <w:headerReference w:type="first" r:id="rId24"/>
-          <w:footerReference w:type="first" r:id="rId25"/>
+          <w:headerReference w:type="default" r:id="rId23"/>
+          <w:footerReference w:type="default" r:id="rId24"/>
+          <w:headerReference w:type="first" r:id="rId25"/>
+          <w:footerReference w:type="first" r:id="rId26"/>
           <w:pgSz w:w="11906" w:h="16838" w:code="9"/>
           <w:pgMar w:top="1134" w:right="1134" w:bottom="1276" w:left="1134" w:header="567" w:footer="567" w:gutter="0"/>
           <w:pgNumType w:start="1"/>
@@ -7160,25 +7182,13 @@
         <w:t>Chief Security Officer</w:t>
       </w:r>
       <w:r>
-        <w:t xml:space="preserve"> (</w:t>
-      </w:r>
-      <w:r>
-        <w:t>CSO</w:t>
-      </w:r>
-      <w:r>
-        <w:t xml:space="preserve">) or If delegation the Deputy Security </w:t>
+        <w:t xml:space="preserve"> (SSA) or If delegation the Deputy Security </w:t>
       </w:r>
       <w:r>
         <w:t>Adviser (DSA)</w:t>
       </w:r>
       <w:r>
-        <w:t xml:space="preserve">. If considered necessary for departmental security, a copy may be held by the MoJ at the discretion of the </w:t>
-      </w:r>
-      <w:r>
-        <w:t>CSO</w:t>
-      </w:r>
-      <w:r>
-        <w:t>/DSA</w:t>
+        <w:t>. If considered necessary for departmental security, a copy may be held by the MoJ at the discretion of the SSA/DSA</w:t>
       </w:r>
       <w:r>
         <w:t>. Additional copies must not be made without this authority.</w:t>
@@ -7194,13 +7204,7 @@
     </w:p>
     <w:p>
       <w:r>
-        <w:t xml:space="preserve">Authority to destroy the data must be given by the </w:t>
-      </w:r>
-      <w:r>
-        <w:t>CSO</w:t>
-      </w:r>
-      <w:r>
-        <w:t>/DSA</w:t>
+        <w:t>Authority to destroy the data must be given by the SSA/DSA</w:t>
       </w:r>
       <w:r>
         <w:t>, who will advise a route for secure destruction</w:t>
@@ -7210,10 +7214,10 @@
       </w:r>
     </w:p>
     <w:sectPr>
-      <w:headerReference w:type="default" r:id="rId26"/>
-      <w:footerReference w:type="default" r:id="rId27"/>
-      <w:headerReference w:type="first" r:id="rId28"/>
-      <w:footerReference w:type="first" r:id="rId29"/>
+      <w:headerReference w:type="default" r:id="rId27"/>
+      <w:footerReference w:type="default" r:id="rId28"/>
+      <w:headerReference w:type="first" r:id="rId29"/>
+      <w:footerReference w:type="first" r:id="rId30"/>
       <w:pgSz w:w="16838" w:h="11906" w:orient="landscape" w:code="9"/>
       <w:pgMar w:top="2268" w:right="1134" w:bottom="1134" w:left="1276" w:header="567" w:footer="567" w:gutter="0"/>
       <w:pgNumType w:start="1"/>
@@ -7434,7 +7438,7 @@
           <wp:extent cx="1331640" cy="1033920"/>
           <wp:effectExtent l="0" t="0" r="1905" b="0"/>
           <wp:wrapNone/>
-          <wp:docPr id="1" name="Picture 1" descr="Ministry of Justice logo" title="Ministry of Justice"/>
+          <wp:docPr id="4" name="Picture 4" descr="Ministry of Justice logo" title="Ministry of Justice"/>
           <wp:cNvGraphicFramePr>
             <a:graphicFrameLocks xmlns:a="http://schemas.openxmlformats.org/drawingml/2006/main" noChangeAspect="1"/>
           </wp:cNvGraphicFramePr>
@@ -7694,6 +7698,266 @@
     </w:r>
   </w:p>
 </w:hdr>
+</file>
+
+<file path=word/intelligence.xml><?xml version="1.0" encoding="utf-8"?>
+<int:Intelligence xmlns:oel="http://schemas.microsoft.com/office/2019/extlst" xmlns:int="http://schemas.microsoft.com/office/intelligence/2019/intelligence">
+  <int:IntelligenceSettings>
+    <int:extLst>
+      <oel:ext uri="74B372B9-2EFF-4315-9A3F-32BA87CA82B1">
+        <int:Goals Version="1" Formality="1"/>
+      </oel:ext>
+    </int:extLst>
+  </int:IntelligenceSettings>
+  <int:Manifest>
+    <int:WordHash hashCode="RwEBslXvhQQH1P" id="9D/52mTr"/>
+    <int:WordHash hashCode="v1+anaRfUIDswh" id="H6wzjKeq"/>
+    <int:WordHash hashCode="0k1run5m9PEtwQ" id="dn9fJomB"/>
+    <int:WordHash hashCode="yJrdZbqn+G8twS" id="NMpiqZsu"/>
+    <int:WordHash hashCode="h8TD9Vv6bF7R1k" id="y9fz8Zjg"/>
+    <int:WordHash hashCode="J7CxdGo4hvPyDF" id="XdLFYid8"/>
+    <int:WordHash hashCode="FYsMR/SFQhE1DM" id="4hSmWCoN"/>
+    <int:WordHash hashCode="lYDxgaT6QVo2Hp" id="lIPpm0g1"/>
+    <int:WordHash hashCode="l2TkQHig1bomBB" id="WcD8PUXK"/>
+    <int:WordHash hashCode="wauZJOzaG+r4u6" id="pSEJOwhK"/>
+    <int:WordHash hashCode="QWXX3e084IU9vC" id="F1xfOJ8f"/>
+    <int:WordHash hashCode="maS+KK4PEzqNKd" id="9ODnFg4s"/>
+    <int:WordHash hashCode="4bg4dPoZm2pTqD" id="1dGzZJpZ"/>
+    <int:WordHash hashCode="8pD9mhRfnlRI6v" id="g2yhoAVP"/>
+    <int:WordHash hashCode="m/D4/19di8v/ud" id="F9+gt11j"/>
+    <int:WordHash hashCode="ojFgqDo2WMDfs+" id="Zxjg82j/"/>
+    <int:WordHash hashCode="OFYXKXAfBAKJwz" id="u+hMmy+z"/>
+    <int:WordHash hashCode="3bPvKjIwSOetA5" id="dDMEKVK7"/>
+    <int:WordHash hashCode="fG9aogHwWVTxO9" id="bqtkBAp2"/>
+    <int:WordHash hashCode="l5aAn32uSC0xI8" id="bQ7/RmHX"/>
+    <int:WordHash hashCode="SradH0SdDJdch8" id="auBORHVB"/>
+    <int:WordHash hashCode="SKKfZuu7iV1r99" id="9/wSeDLE"/>
+    <int:WordHash hashCode="dkmkRuVDysnpuX" id="EXv69eHq"/>
+    <int:WordHash hashCode="PnzlC+gY9xrDTS" id="hXkLIGuw"/>
+    <int:WordHash hashCode="TS8pFtNYJhLjTz" id="xRkudZet"/>
+    <int:WordHash hashCode="tnsYK9K0bgIv58" id="JuvhablQ"/>
+    <int:WordHash hashCode="y9nkAVCKPSRSi4" id="6eMQYw/J"/>
+    <int:WordHash hashCode="o9s5qaB2pEWUUc" id="qIITjMQS"/>
+    <int:WordHash hashCode="csj3W2JXL1myG9" id="KA4DMEOb"/>
+    <int:WordHash hashCode="8s9yODgtT+agtX" id="nF/ROjNK"/>
+    <int:WordHash hashCode="RjGcWnjccpTL+g" id="HAAbbx7I"/>
+    <int:WordHash hashCode="OqAy6khUJd0MbR" id="GXbD+RZj"/>
+    <int:WordHash hashCode="Zor3O84lK95XF1" id="/SZ/9Eix"/>
+    <int:WordHash hashCode="FZS3pGNidbhnfK" id="kUFO8+MP"/>
+    <int:WordHash hashCode="/aQ3g76OCz+SBq" id="mq2smPII"/>
+    <int:WordHash hashCode="0QjoM4bhmVVc4Q" id="kz4UpF54"/>
+    <int:WordHash hashCode="ZanletI6wlweVG" id="11mEzIyS"/>
+    <int:WordHash hashCode="LQ+VAuKQnllMYe" id="HWMbARDC"/>
+    <int:WordHash hashCode="yJV07ijneSP6Sw" id="WT3bNTdy"/>
+    <int:WordHash hashCode="NszP8/P3Vqal1e" id="9xKViwCC"/>
+    <int:WordHash hashCode="vBddOXx++lWyLv" id="D1S0/s27"/>
+    <int:WordHash hashCode="bDcM736sRQonT2" id="ve4LTmye"/>
+    <int:WordHash hashCode="MqctiDYKyRXSOa" id="EAusEEbr"/>
+    <int:WordHash hashCode="GnfUFiJMu+d6Q5" id="ilb6cDMk"/>
+    <int:WordHash hashCode="tjn1zHGYMUWMg5" id="faNl7G1f"/>
+    <int:WordHash hashCode="OGX+ntZt2pVUQX" id="7MyzlUxp"/>
+    <int:WordHash hashCode="351r0XWD+hEdsL" id="i3UjPKNk"/>
+    <int:WordHash hashCode="AvF65gUQFWBrh7" id="8elkIRNr"/>
+    <int:WordHash hashCode="b2nrfcIluIEzaJ" id="ncEoTv6b"/>
+    <int:WordHash hashCode="7+sQknhPFF1spl" id="uuRhsKID"/>
+    <int:WordHash hashCode="N7dBRKxbARt7Js" id="KeTd1UTN"/>
+    <int:WordHash hashCode="2i9M6eDcqD4Mt6" id="t/lRZlTI"/>
+    <int:WordHash hashCode="X+q/63+pfXipgM" id="PawDKIpt"/>
+    <int:WordHash hashCode="9+2vMoLa+2CcfU" id="qjOCtPjk"/>
+    <int:WordHash hashCode="frYFDQUgrITknG" id="UysVySn+"/>
+    <int:WordHash hashCode="yJe5mOB4uO1c8G" id="2YzYph06"/>
+    <int:WordHash hashCode="Yj52w2qiqIZUIB" id="zXB+7HLp"/>
+    <int:WordHash hashCode="HOniK9+TNiRAJE" id="0FJSeDNd"/>
+    <int:WordHash hashCode="e0dMsLOcF3PXGS" id="E+S9GE/N"/>
+    <int:WordHash hashCode="G3BPsVE/TMVfRv" id="1chF1GKN"/>
+    <int:WordHash hashCode="3KKjJeR/dxf+gy" id="hRK+h0yR"/>
+  </int:Manifest>
+  <int:Observations>
+    <int:Content id="9D/52mTr">
+      <int:Rejection type="AugLoop_Text_Critique"/>
+    </int:Content>
+    <int:Content id="H6wzjKeq">
+      <int:Rejection type="AugLoop_Text_Critique"/>
+    </int:Content>
+    <int:Content id="dn9fJomB">
+      <int:Rejection type="AugLoop_Text_Critique"/>
+    </int:Content>
+    <int:Content id="NMpiqZsu">
+      <int:Rejection type="AugLoop_Text_Critique"/>
+    </int:Content>
+    <int:Content id="y9fz8Zjg">
+      <int:Rejection type="AugLoop_Text_Critique"/>
+    </int:Content>
+    <int:Content id="XdLFYid8">
+      <int:Rejection type="AugLoop_Text_Critique"/>
+    </int:Content>
+    <int:Content id="4hSmWCoN">
+      <int:Rejection type="AugLoop_Text_Critique"/>
+    </int:Content>
+    <int:Content id="lIPpm0g1">
+      <int:Rejection type="AugLoop_Text_Critique"/>
+    </int:Content>
+    <int:Content id="WcD8PUXK">
+      <int:Rejection type="AugLoop_Text_Critique"/>
+    </int:Content>
+    <int:Content id="pSEJOwhK">
+      <int:Rejection type="AugLoop_Text_Critique"/>
+    </int:Content>
+    <int:Content id="F1xfOJ8f">
+      <int:Rejection type="AugLoop_Text_Critique"/>
+    </int:Content>
+    <int:Content id="9ODnFg4s">
+      <int:Rejection type="AugLoop_Text_Critique"/>
+    </int:Content>
+    <int:Content id="1dGzZJpZ">
+      <int:Rejection type="AugLoop_Text_Critique"/>
+    </int:Content>
+    <int:Content id="g2yhoAVP">
+      <int:Rejection type="AugLoop_Text_Critique"/>
+    </int:Content>
+    <int:Content id="F9+gt11j">
+      <int:Rejection type="AugLoop_Text_Critique"/>
+    </int:Content>
+    <int:Content id="Zxjg82j/">
+      <int:Rejection type="AugLoop_Text_Critique"/>
+    </int:Content>
+    <int:Content id="u+hMmy+z">
+      <int:Rejection type="AugLoop_Text_Critique"/>
+    </int:Content>
+    <int:Content id="dDMEKVK7">
+      <int:Rejection type="AugLoop_Text_Critique"/>
+    </int:Content>
+    <int:Content id="bqtkBAp2">
+      <int:Rejection type="AugLoop_Text_Critique"/>
+    </int:Content>
+    <int:Content id="bQ7/RmHX">
+      <int:Rejection type="AugLoop_Text_Critique"/>
+    </int:Content>
+    <int:Content id="auBORHVB">
+      <int:Rejection type="AugLoop_Text_Critique"/>
+    </int:Content>
+    <int:Content id="9/wSeDLE">
+      <int:Rejection type="AugLoop_Text_Critique"/>
+    </int:Content>
+    <int:Content id="EXv69eHq">
+      <int:Rejection type="AugLoop_Text_Critique"/>
+    </int:Content>
+    <int:Content id="hXkLIGuw">
+      <int:Rejection type="AugLoop_Text_Critique"/>
+    </int:Content>
+    <int:Content id="xRkudZet">
+      <int:Rejection type="AugLoop_Text_Critique"/>
+    </int:Content>
+    <int:Content id="JuvhablQ">
+      <int:Rejection type="AugLoop_Text_Critique"/>
+    </int:Content>
+    <int:Content id="6eMQYw/J">
+      <int:Rejection type="AugLoop_Text_Critique"/>
+    </int:Content>
+    <int:Content id="qIITjMQS">
+      <int:Rejection type="AugLoop_Text_Critique"/>
+    </int:Content>
+    <int:Content id="KA4DMEOb">
+      <int:Rejection type="AugLoop_Text_Critique"/>
+    </int:Content>
+    <int:Content id="nF/ROjNK">
+      <int:Rejection type="AugLoop_Text_Critique"/>
+    </int:Content>
+    <int:Content id="HAAbbx7I">
+      <int:Rejection type="AugLoop_Text_Critique"/>
+    </int:Content>
+    <int:Content id="GXbD+RZj">
+      <int:Rejection type="AugLoop_Text_Critique"/>
+    </int:Content>
+    <int:Content id="/SZ/9Eix">
+      <int:Rejection type="AugLoop_Text_Critique"/>
+    </int:Content>
+    <int:Content id="kUFO8+MP">
+      <int:Rejection type="AugLoop_Text_Critique"/>
+    </int:Content>
+    <int:Content id="mq2smPII">
+      <int:Rejection type="AugLoop_Text_Critique"/>
+    </int:Content>
+    <int:Content id="kz4UpF54">
+      <int:Rejection type="AugLoop_Text_Critique"/>
+    </int:Content>
+    <int:Content id="11mEzIyS">
+      <int:Rejection type="AugLoop_Text_Critique"/>
+    </int:Content>
+    <int:Content id="HWMbARDC">
+      <int:Rejection type="AugLoop_Text_Critique"/>
+    </int:Content>
+    <int:Content id="WT3bNTdy">
+      <int:Rejection type="AugLoop_Text_Critique"/>
+    </int:Content>
+    <int:Content id="9xKViwCC">
+      <int:Rejection type="AugLoop_Text_Critique"/>
+    </int:Content>
+    <int:Content id="D1S0/s27">
+      <int:Rejection type="AugLoop_Text_Critique"/>
+    </int:Content>
+    <int:Content id="ve4LTmye">
+      <int:Rejection type="AugLoop_Text_Critique"/>
+    </int:Content>
+    <int:Content id="EAusEEbr">
+      <int:Rejection type="AugLoop_Text_Critique"/>
+    </int:Content>
+    <int:Content id="ilb6cDMk">
+      <int:Rejection type="AugLoop_Text_Critique"/>
+    </int:Content>
+    <int:Content id="faNl7G1f">
+      <int:Rejection type="AugLoop_Text_Critique"/>
+    </int:Content>
+    <int:Content id="7MyzlUxp">
+      <int:Rejection type="AugLoop_Text_Critique"/>
+    </int:Content>
+    <int:Content id="i3UjPKNk">
+      <int:Rejection type="AugLoop_Text_Critique"/>
+    </int:Content>
+    <int:Content id="8elkIRNr">
+      <int:Rejection type="AugLoop_Text_Critique"/>
+    </int:Content>
+    <int:Content id="ncEoTv6b">
+      <int:Rejection type="AugLoop_Text_Critique"/>
+    </int:Content>
+    <int:Content id="uuRhsKID">
+      <int:Rejection type="AugLoop_Text_Critique"/>
+    </int:Content>
+    <int:Content id="KeTd1UTN">
+      <int:Rejection type="AugLoop_Text_Critique"/>
+    </int:Content>
+    <int:Content id="t/lRZlTI">
+      <int:Rejection type="AugLoop_Text_Critique"/>
+    </int:Content>
+    <int:Content id="PawDKIpt">
+      <int:Rejection type="AugLoop_Text_Critique"/>
+    </int:Content>
+    <int:Content id="qjOCtPjk">
+      <int:Rejection type="AugLoop_Text_Critique"/>
+    </int:Content>
+    <int:Content id="UysVySn+">
+      <int:Rejection type="AugLoop_Text_Critique"/>
+    </int:Content>
+    <int:Content id="2YzYph06">
+      <int:Rejection type="AugLoop_Text_Critique"/>
+    </int:Content>
+    <int:Content id="zXB+7HLp">
+      <int:Rejection type="AugLoop_Text_Critique"/>
+    </int:Content>
+    <int:Content id="0FJSeDNd">
+      <int:Rejection type="AugLoop_Text_Critique"/>
+    </int:Content>
+    <int:Content id="E+S9GE/N">
+      <int:Rejection type="AugLoop_Text_Critique"/>
+    </int:Content>
+    <int:Content id="1chF1GKN">
+      <int:Rejection type="AugLoop_Text_Critique"/>
+    </int:Content>
+    <int:Content id="hRK+h0yR">
+      <int:Rejection type="AugLoop_Text_Critique"/>
+    </int:Content>
+  </int:Observations>
+</int:Intelligence>
 </file>
 
 <file path=word/numbering.xml><?xml version="1.0" encoding="utf-8"?>
@@ -10543,71 +10807,6 @@
       </w:tblBorders>
     </w:tblPr>
   </w:style>
-  <w:style w:type="character" w:styleId="CommentReference">
-    <w:name w:val="annotation reference"/>
-    <w:basedOn w:val="DefaultParagraphFont"/>
-    <w:uiPriority w:val="99"/>
-    <w:semiHidden/>
-    <w:rsid w:val="00AF3C1B"/>
-    <w:rPr>
-      <w:sz w:val="16"/>
-      <w:szCs w:val="16"/>
-    </w:rPr>
-  </w:style>
-  <w:style w:type="paragraph" w:styleId="CommentText">
-    <w:name w:val="annotation text"/>
-    <w:basedOn w:val="Normal"/>
-    <w:link w:val="CommentTextChar"/>
-    <w:uiPriority w:val="99"/>
-    <w:semiHidden/>
-    <w:rsid w:val="00AF3C1B"/>
-    <w:pPr>
-      <w:spacing w:line="240" w:lineRule="auto"/>
-    </w:pPr>
-    <w:rPr>
-      <w:sz w:val="20"/>
-      <w:szCs w:val="20"/>
-    </w:rPr>
-  </w:style>
-  <w:style w:type="character" w:customStyle="1" w:styleId="CommentTextChar">
-    <w:name w:val="Comment Text Char"/>
-    <w:basedOn w:val="DefaultParagraphFont"/>
-    <w:link w:val="CommentText"/>
-    <w:uiPriority w:val="99"/>
-    <w:semiHidden/>
-    <w:rsid w:val="00AF3C1B"/>
-    <w:rPr>
-      <w:sz w:val="20"/>
-      <w:szCs w:val="20"/>
-    </w:rPr>
-  </w:style>
-  <w:style w:type="paragraph" w:styleId="CommentSubject">
-    <w:name w:val="annotation subject"/>
-    <w:basedOn w:val="CommentText"/>
-    <w:next w:val="CommentText"/>
-    <w:link w:val="CommentSubjectChar"/>
-    <w:uiPriority w:val="99"/>
-    <w:semiHidden/>
-    <w:rsid w:val="00AF3C1B"/>
-    <w:rPr>
-      <w:b/>
-      <w:bCs/>
-    </w:rPr>
-  </w:style>
-  <w:style w:type="character" w:customStyle="1" w:styleId="CommentSubjectChar">
-    <w:name w:val="Comment Subject Char"/>
-    <w:basedOn w:val="CommentTextChar"/>
-    <w:link w:val="CommentSubject"/>
-    <w:uiPriority w:val="99"/>
-    <w:semiHidden/>
-    <w:rsid w:val="00AF3C1B"/>
-    <w:rPr>
-      <w:b/>
-      <w:bCs/>
-      <w:sz w:val="20"/>
-      <w:szCs w:val="20"/>
-    </w:rPr>
-  </w:style>
 </w:styles>
 </file>
 
@@ -10813,12 +11012,9 @@
 </file>
 
 <file path=customXml/item1.xml><?xml version="1.0" encoding="utf-8"?>
-<?mso-contentType ?>
-<FormTemplates xmlns="http://schemas.microsoft.com/sharepoint/v3/contenttype/forms">
-  <Display>DocumentLibraryForm</Display>
-  <Edit>DocumentLibraryForm</Edit>
-  <New>DocumentLibraryForm</New>
-</FormTemplates>
+<p:properties xmlns:p="http://schemas.microsoft.com/office/2006/metadata/properties" xmlns:xsi="http://www.w3.org/2001/XMLSchema-instance" xmlns:pc="http://schemas.microsoft.com/office/infopath/2007/PartnerControls">
+  <documentManagement/>
+</p:properties>
 </file>
 
 <file path=customXml/item2.xml><?xml version="1.0" encoding="utf-8"?>
@@ -11039,19 +11235,31 @@
 </file>
 
 <file path=customXml/item3.xml><?xml version="1.0" encoding="utf-8"?>
-<p:properties xmlns:p="http://schemas.microsoft.com/office/2006/metadata/properties" xmlns:xsi="http://www.w3.org/2001/XMLSchema-instance" xmlns:pc="http://schemas.microsoft.com/office/infopath/2007/PartnerControls">
-  <documentManagement/>
-</p:properties>
+<b:Sources xmlns:b="http://schemas.openxmlformats.org/officeDocument/2006/bibliography" xmlns="http://schemas.openxmlformats.org/officeDocument/2006/bibliography" SelectedStyle="\APASixthEditionOfficeOnline.xsl" StyleName="APA" Version="6"/>
 </file>
 
 <file path=customXml/item4.xml><?xml version="1.0" encoding="utf-8"?>
-<b:Sources xmlns:b="http://schemas.openxmlformats.org/officeDocument/2006/bibliography" xmlns="http://schemas.openxmlformats.org/officeDocument/2006/bibliography" SelectedStyle="\APASixthEditionOfficeOnline.xsl" StyleName="APA" Version="6"/>
+<?mso-contentType ?>
+<FormTemplates xmlns="http://schemas.microsoft.com/sharepoint/v3/contenttype/forms">
+  <Display>DocumentLibraryForm</Display>
+  <Edit>DocumentLibraryForm</Edit>
+  <New>DocumentLibraryForm</New>
+</FormTemplates>
 </file>
 
 <file path=customXml/itemProps1.xml><?xml version="1.0" encoding="utf-8"?>
-<ds:datastoreItem xmlns:ds="http://schemas.openxmlformats.org/officeDocument/2006/customXml" ds:itemID="{4F9E0C76-6A08-4784-AE52-0EB558C35FF9}">
+<ds:datastoreItem xmlns:ds="http://schemas.openxmlformats.org/officeDocument/2006/customXml" ds:itemID="{3B60A02D-1BBF-4F3F-9E01-02FBF116E577}">
   <ds:schemaRefs>
-    <ds:schemaRef ds:uri="http://schemas.microsoft.com/sharepoint/v3/contenttype/forms"/>
+    <ds:schemaRef ds:uri="http://purl.org/dc/terms/"/>
+    <ds:schemaRef ds:uri="http://schemas.openxmlformats.org/package/2006/metadata/core-properties"/>
+    <ds:schemaRef ds:uri="http://purl.org/dc/dcmitype/"/>
+    <ds:schemaRef ds:uri="http://schemas.microsoft.com/office/infopath/2007/PartnerControls"/>
+    <ds:schemaRef ds:uri="http://schemas.microsoft.com/office/2006/documentManagement/types"/>
+    <ds:schemaRef ds:uri="http://purl.org/dc/elements/1.1/"/>
+    <ds:schemaRef ds:uri="http://schemas.microsoft.com/office/2006/metadata/properties"/>
+    <ds:schemaRef ds:uri="a0a78b84-3e5c-4802-9e50-decc8ac7b2df"/>
+    <ds:schemaRef ds:uri="2d8226ae-0d8e-45d7-a50b-28f65e1fd48c"/>
+    <ds:schemaRef ds:uri="http://www.w3.org/XML/1998/namespace"/>
   </ds:schemaRefs>
 </ds:datastoreItem>
 </file>
@@ -11076,18 +11284,17 @@
 </file>
 
 <file path=customXml/itemProps3.xml><?xml version="1.0" encoding="utf-8"?>
-<ds:datastoreItem xmlns:ds="http://schemas.openxmlformats.org/officeDocument/2006/customXml" ds:itemID="{3B60A02D-1BBF-4F3F-9E01-02FBF116E577}">
+<ds:datastoreItem xmlns:ds="http://schemas.openxmlformats.org/officeDocument/2006/customXml" ds:itemID="{3D93FA3F-2F61-4357-88CE-107F65BC73AC}">
   <ds:schemaRefs>
-    <ds:schemaRef ds:uri="http://schemas.microsoft.com/office/2006/metadata/properties"/>
-    <ds:schemaRef ds:uri="http://schemas.microsoft.com/office/infopath/2007/PartnerControls"/>
+    <ds:schemaRef ds:uri="http://schemas.openxmlformats.org/officeDocument/2006/bibliography"/>
   </ds:schemaRefs>
 </ds:datastoreItem>
 </file>
 
 <file path=customXml/itemProps4.xml><?xml version="1.0" encoding="utf-8"?>
-<ds:datastoreItem xmlns:ds="http://schemas.openxmlformats.org/officeDocument/2006/customXml" ds:itemID="{664816F6-9CBA-485C-9B23-E0A20246F872}">
+<ds:datastoreItem xmlns:ds="http://schemas.openxmlformats.org/officeDocument/2006/customXml" ds:itemID="{4F9E0C76-6A08-4784-AE52-0EB558C35FF9}">
   <ds:schemaRefs>
-    <ds:schemaRef ds:uri="http://schemas.openxmlformats.org/officeDocument/2006/bibliography"/>
+    <ds:schemaRef ds:uri="http://schemas.microsoft.com/sharepoint/v3/contenttype/forms"/>
   </ds:schemaRefs>
 </ds:datastoreItem>
 </file>
</xml_diff>